<commit_message>
1st edit of discussion part
</commit_message>
<xml_diff>
--- a/report.docx
+++ b/report.docx
@@ -40,6 +40,7 @@
         <w:t xml:space="preserve">Introduction </w:t>
       </w:r>
     </w:p>
+    <w:p/>
     <w:p>
       <w:r>
         <w:t xml:space="preserve">Since internet technology is </w:t>
@@ -107,6 +108,7 @@
         <w:t>Results</w:t>
       </w:r>
     </w:p>
+    <w:p/>
     <w:p>
       <w:r>
         <w:t xml:space="preserve">Figure 1 shows the online sales </w:t>
@@ -177,6 +179,20 @@
       </w:pPr>
       <w:r>
         <w:t xml:space="preserve">Discussion </w:t>
+      </w:r>
+    </w:p>
+    <w:p/>
+    <w:p>
+      <w:pPr>
+        <w:rPr>
+          <w:rFonts w:hint="eastAsia"/>
+        </w:rPr>
+      </w:pPr>
+      <w:r>
+        <w:t xml:space="preserve">As shown and mentioned in the graph and above, the reason of online sales increase is worth for discussion. The technology of online payment, as known as e-payment, has been </w:t>
+      </w:r>
+      <w:r>
+        <w:t>improved for years, which provides a perfect platform for online commercial activities.</w:t>
       </w:r>
     </w:p>
     <w:p>
@@ -274,6 +290,7 @@
         <w:pStyle w:val="Heading2"/>
       </w:pPr>
       <w:r>
+        <w:lastRenderedPageBreak/>
         <w:t xml:space="preserve">Conclusion </w:t>
       </w:r>
     </w:p>

</xml_diff>

<commit_message>
started first part of discussion
</commit_message>
<xml_diff>
--- a/report.docx
+++ b/report.docx
@@ -170,7 +170,13 @@
         <w:t xml:space="preserve">, for both Alibaba and Amazon, </w:t>
       </w:r>
       <w:r>
-        <w:t>online sales revenue peaked in every fourth quarter of the year, which is a remarkable phenomenon worth to have further discussion. In first fourth-quarter, 43.7 and 8 billion U.S. dollars of sales revenue has gained by Amazon and Alibaba, and the value has been grown to 87.4 and 24.2 billion U.S. dollar in the last fourth-quarter.</w:t>
+        <w:t xml:space="preserve">online sales revenue peaked in every fourth quarter of the year, which is a remarkable phenomenon worth to have further discussion. In first fourth-quarter, 43.7 and 8 billion U.S. dollars of sales revenue has gained by Amazon and Alibaba, and the value has been grown to 87.4 and 24.2 billion U.S. dollar in the last </w:t>
+      </w:r>
+      <w:r>
+        <w:t>fourth quarter</w:t>
+      </w:r>
+      <w:r>
+        <w:t>.</w:t>
       </w:r>
     </w:p>
     <w:p>
@@ -183,16 +189,49 @@
     </w:p>
     <w:p/>
     <w:p>
-      <w:pPr>
+      <w:r>
+        <w:t xml:space="preserve">As shown and mentioned in the graph and above, the reason of online sales increase is worth for discussion. The technology of online payment, as known as e-payment, has been </w:t>
+      </w:r>
+      <w:r>
+        <w:t xml:space="preserve">improved </w:t>
+      </w:r>
+      <w:r>
+        <w:t xml:space="preserve">and popularized </w:t>
+      </w:r>
+      <w:r>
+        <w:t>for years, which provides a perfect platform for online commercial activities.</w:t>
+      </w:r>
+    </w:p>
+    <w:p>
+      <w:r>
+        <w:t>First, in every fourth quarter of the year, both Alibaba and Amazon’s online sales revenue increased</w:t>
+      </w:r>
+      <w:r>
+        <w:t xml:space="preserve"> to the top of the year. This phenomenon is usually come with holiday consumption, </w:t>
+      </w:r>
+      <w:r>
         <w:rPr>
-          <w:rFonts w:hint="eastAsia"/>
+          <w:color w:val="FF0000"/>
         </w:rPr>
-      </w:pPr>
-      <w:r>
-        <w:t xml:space="preserve">As shown and mentioned in the graph and above, the reason of online sales increase is worth for discussion. The technology of online payment, as known as e-payment, has been </w:t>
-      </w:r>
-      <w:r>
-        <w:t>improved for years, which provides a perfect platform for online commercial activities.</w:t>
+        <w:t>explain the meaning of the word “holiday consumption”</w:t>
+      </w:r>
+      <w:r>
+        <w:t>. Significant festival such as Christmas</w:t>
+      </w:r>
+      <w:r>
+        <w:t xml:space="preserve"> and the eleventh of November are highly triggers c</w:t>
+      </w:r>
+      <w:r>
+        <w:t>onsumer</w:t>
+      </w:r>
+      <w:r>
+        <w:t>’s</w:t>
+      </w:r>
+      <w:r>
+        <w:t xml:space="preserve"> desire</w:t>
+      </w:r>
+      <w:r>
+        <w:t xml:space="preserve"> to buy products to treat themselves.</w:t>
       </w:r>
     </w:p>
     <w:p>
@@ -204,6 +243,7 @@
         </w:numPr>
       </w:pPr>
       <w:r>
+        <w:lastRenderedPageBreak/>
         <w:t>E-payment</w:t>
       </w:r>
     </w:p>
@@ -290,7 +330,6 @@
         <w:pStyle w:val="Heading2"/>
       </w:pPr>
       <w:r>
-        <w:lastRenderedPageBreak/>
         <w:t xml:space="preserve">Conclusion </w:t>
       </w:r>
     </w:p>
@@ -616,6 +655,7 @@
     <w:lsdException w:name="HTML Sample" w:semiHidden="1" w:unhideWhenUsed="1"/>
     <w:lsdException w:name="HTML Typewriter" w:semiHidden="1" w:unhideWhenUsed="1"/>
     <w:lsdException w:name="HTML Variable" w:semiHidden="1" w:unhideWhenUsed="1"/>
+    <w:lsdException w:name="Normal Table" w:semiHidden="1" w:unhideWhenUsed="1"/>
     <w:lsdException w:name="annotation subject" w:semiHidden="1" w:unhideWhenUsed="1"/>
     <w:lsdException w:name="No List" w:semiHidden="1" w:unhideWhenUsed="1"/>
     <w:lsdException w:name="Outline List 1" w:semiHidden="1" w:unhideWhenUsed="1"/>
@@ -658,8 +698,11 @@
     <w:lsdException w:name="Table Contemporary" w:semiHidden="1" w:unhideWhenUsed="1"/>
     <w:lsdException w:name="Table Elegant" w:semiHidden="1" w:unhideWhenUsed="1"/>
     <w:lsdException w:name="Table Professional" w:semiHidden="1" w:unhideWhenUsed="1"/>
+    <w:lsdException w:name="Table Subtle 1" w:semiHidden="1" w:unhideWhenUsed="1"/>
     <w:lsdException w:name="Table Subtle 2" w:semiHidden="1" w:unhideWhenUsed="1"/>
     <w:lsdException w:name="Table Web 1" w:semiHidden="1" w:unhideWhenUsed="1"/>
+    <w:lsdException w:name="Table Web 2" w:semiHidden="1" w:unhideWhenUsed="1"/>
+    <w:lsdException w:name="Table Web 3" w:semiHidden="1" w:unhideWhenUsed="1"/>
     <w:lsdException w:name="Balloon Text" w:semiHidden="1" w:unhideWhenUsed="1"/>
     <w:lsdException w:name="Table Grid" w:uiPriority="39"/>
     <w:lsdException w:name="Table Theme" w:semiHidden="1" w:unhideWhenUsed="1"/>
@@ -1297,21 +1340,6 @@
 </file>
 
 <file path=customXml/item1.xml><?xml version="1.0" encoding="utf-8"?>
-<?mso-contentType ?>
-<FormTemplates xmlns="http://schemas.microsoft.com/sharepoint/v3/contenttype/forms">
-  <Display>DocumentLibraryForm</Display>
-  <Edit>DocumentLibraryForm</Edit>
-  <New>DocumentLibraryForm</New>
-</FormTemplates>
-</file>
-
-<file path=customXml/item2.xml><?xml version="1.0" encoding="utf-8"?>
-<p:properties xmlns:p="http://schemas.microsoft.com/office/2006/metadata/properties" xmlns:xsi="http://www.w3.org/2001/XMLSchema-instance" xmlns:pc="http://schemas.microsoft.com/office/infopath/2007/PartnerControls">
-  <documentManagement/>
-</p:properties>
-</file>
-
-<file path=customXml/item3.xml><?xml version="1.0" encoding="utf-8"?>
 <ct:contentTypeSchema xmlns:ct="http://schemas.microsoft.com/office/2006/metadata/contentType" xmlns:ma="http://schemas.microsoft.com/office/2006/metadata/properties/metaAttributes" ct:_="" ma:_="" ma:contentTypeName="Document" ma:contentTypeID="0x01010052CC65474158E1489001413A49217401" ma:contentTypeVersion="13" ma:contentTypeDescription="Create a new document." ma:contentTypeScope="" ma:versionID="71057ab51150bcd5bacef715559a1fb1">
   <xsd:schema xmlns:xsd="http://www.w3.org/2001/XMLSchema" xmlns:xs="http://www.w3.org/2001/XMLSchema" xmlns:p="http://schemas.microsoft.com/office/2006/metadata/properties" xmlns:ns3="2f2dee57-b228-4cbf-a884-5068413deb56" xmlns:ns4="78a0e0ae-fdcd-4779-9581-b400b92da6b1" targetNamespace="http://schemas.microsoft.com/office/2006/metadata/properties" ma:root="true" ma:fieldsID="18a854f839e199fedd6bbed2e40275ca" ns3:_="" ns4:_="">
     <xsd:import namespace="2f2dee57-b228-4cbf-a884-5068413deb56"/>
@@ -1534,24 +1562,22 @@
 </ct:contentTypeSchema>
 </file>
 
-<file path=customXml/itemProps1.xml><?xml version="1.0" encoding="utf-8"?>
-<ds:datastoreItem xmlns:ds="http://schemas.openxmlformats.org/officeDocument/2006/customXml" ds:itemID="{0664294D-7CC2-4041-8305-65A9F48AE0C0}">
-  <ds:schemaRefs>
-    <ds:schemaRef ds:uri="http://schemas.microsoft.com/sharepoint/v3/contenttype/forms"/>
-  </ds:schemaRefs>
-</ds:datastoreItem>
+<file path=customXml/item2.xml><?xml version="1.0" encoding="utf-8"?>
+<p:properties xmlns:p="http://schemas.microsoft.com/office/2006/metadata/properties" xmlns:xsi="http://www.w3.org/2001/XMLSchema-instance" xmlns:pc="http://schemas.microsoft.com/office/infopath/2007/PartnerControls">
+  <documentManagement/>
+</p:properties>
 </file>
 
-<file path=customXml/itemProps2.xml><?xml version="1.0" encoding="utf-8"?>
-<ds:datastoreItem xmlns:ds="http://schemas.openxmlformats.org/officeDocument/2006/customXml" ds:itemID="{3C3B9026-6262-492E-B146-844797CE57B3}">
-  <ds:schemaRefs>
-    <ds:schemaRef ds:uri="http://schemas.microsoft.com/office/2006/metadata/properties"/>
-    <ds:schemaRef ds:uri="http://schemas.microsoft.com/office/infopath/2007/PartnerControls"/>
-  </ds:schemaRefs>
-</ds:datastoreItem>
+<file path=customXml/item3.xml><?xml version="1.0" encoding="utf-8"?>
+<?mso-contentType ?>
+<FormTemplates xmlns="http://schemas.microsoft.com/sharepoint/v3/contenttype/forms">
+  <Display>DocumentLibraryForm</Display>
+  <Edit>DocumentLibraryForm</Edit>
+  <New>DocumentLibraryForm</New>
+</FormTemplates>
 </file>
 
-<file path=customXml/itemProps3.xml><?xml version="1.0" encoding="utf-8"?>
+<file path=customXml/itemProps1.xml><?xml version="1.0" encoding="utf-8"?>
 <ds:datastoreItem xmlns:ds="http://schemas.openxmlformats.org/officeDocument/2006/customXml" ds:itemID="{2E4B2B09-C00C-4EE7-9C3D-8737C2A0DCA7}">
   <ds:schemaRefs>
     <ds:schemaRef ds:uri="http://schemas.microsoft.com/office/2006/metadata/contentType"/>
@@ -1568,4 +1594,21 @@
     <ds:schemaRef ds:uri="http://schemas.microsoft.com/internal/obd"/>
   </ds:schemaRefs>
 </ds:datastoreItem>
+</file>
+
+<file path=customXml/itemProps2.xml><?xml version="1.0" encoding="utf-8"?>
+<ds:datastoreItem xmlns:ds="http://schemas.openxmlformats.org/officeDocument/2006/customXml" ds:itemID="{3C3B9026-6262-492E-B146-844797CE57B3}">
+  <ds:schemaRefs>
+    <ds:schemaRef ds:uri="http://schemas.microsoft.com/office/2006/metadata/properties"/>
+    <ds:schemaRef ds:uri="http://schemas.microsoft.com/office/infopath/2007/PartnerControls"/>
+  </ds:schemaRefs>
+</ds:datastoreItem>
+</file>
+
+<file path=customXml/itemProps3.xml><?xml version="1.0" encoding="utf-8"?>
+<ds:datastoreItem xmlns:ds="http://schemas.openxmlformats.org/officeDocument/2006/customXml" ds:itemID="{0664294D-7CC2-4041-8305-65A9F48AE0C0}">
+  <ds:schemaRefs>
+    <ds:schemaRef ds:uri="http://schemas.microsoft.com/sharepoint/v3/contenttype/forms"/>
+  </ds:schemaRefs>
+</ds:datastoreItem>
 </file>
</xml_diff>

<commit_message>
done more on discussion part
</commit_message>
<xml_diff>
--- a/report.docx
+++ b/report.docx
@@ -203,23 +203,46 @@
       </w:r>
     </w:p>
     <w:p>
-      <w:r>
-        <w:t>First, in every fourth quarter of the year, both Alibaba and Amazon’s online sales revenue increased</w:t>
-      </w:r>
-      <w:r>
-        <w:t xml:space="preserve"> to the top of the year. This phenomenon is usually come with holiday consumption, </w:t>
-      </w:r>
-      <w:r>
+      <w:pPr>
         <w:rPr>
           <w:color w:val="FF0000"/>
         </w:rPr>
-        <w:t>explain the meaning of the word “holiday consumption”</w:t>
-      </w:r>
-      <w:r>
-        <w:t>. Significant festival such as Christmas</w:t>
-      </w:r>
-      <w:r>
-        <w:t xml:space="preserve"> and the eleventh of November are highly triggers c</w:t>
+      </w:pPr>
+      <w:r>
+        <w:t>First, in every fourth quarter of the year, both Alibaba and Amazon’s online sales revenue increased</w:t>
+      </w:r>
+      <w:r>
+        <w:t xml:space="preserve"> to the top of the year. This phenomenon is usually come with holiday consumption, </w:t>
+      </w:r>
+      <w:r>
+        <w:rPr>
+          <w:color w:val="FF0000"/>
+        </w:rPr>
+        <w:t xml:space="preserve">explain the meaning of the </w:t>
+      </w:r>
+      <w:r>
+        <w:rPr>
+          <w:color w:val="FF0000"/>
+        </w:rPr>
+        <w:t>phrase</w:t>
+      </w:r>
+      <w:r>
+        <w:rPr>
+          <w:color w:val="FF0000"/>
+        </w:rPr>
+        <w:t xml:space="preserve"> “holiday consumption”</w:t>
+      </w:r>
+      <w:r>
+        <w:t>. Significant festival</w:t>
+      </w:r>
+      <w:r>
+        <w:t>s</w:t>
+      </w:r>
+      <w:r>
+        <w:t xml:space="preserve"> such as Christmas</w:t>
+      </w:r>
+      <w:r>
+        <w:t xml:space="preserve"> and the eleventh of November are highly trigger c</w:t>
       </w:r>
       <w:r>
         <w:t>onsumer</w:t>
@@ -231,7 +254,22 @@
         <w:t xml:space="preserve"> desire</w:t>
       </w:r>
       <w:r>
-        <w:t xml:space="preserve"> to buy products to treat themselves.</w:t>
+        <w:t xml:space="preserve"> to buy products </w:t>
+      </w:r>
+      <w:r>
+        <w:t xml:space="preserve">as </w:t>
+      </w:r>
+      <w:r>
+        <w:t>treat</w:t>
+      </w:r>
+      <w:r>
+        <w:t>ing</w:t>
+      </w:r>
+      <w:r>
+        <w:t xml:space="preserve"> themselves.</w:t>
+      </w:r>
+      <w:r>
+        <w:t xml:space="preserve"> </w:t>
       </w:r>
     </w:p>
     <w:p>

</xml_diff>

<commit_message>
done part 1 of discussion
</commit_message>
<xml_diff>
--- a/report.docx
+++ b/report.docx
@@ -5,271 +5,788 @@
     <w:p>
       <w:pPr>
         <w:pStyle w:val="Heading1"/>
-      </w:pPr>
-      <w:r>
-        <w:rPr>
-          <w:rFonts w:hint="eastAsia"/>
-        </w:rPr>
-        <w:t>Re</w:t>
-      </w:r>
-      <w:r>
-        <w:t xml:space="preserve">port of Online </w:t>
-      </w:r>
-      <w:r>
-        <w:rPr>
-          <w:rFonts w:hint="eastAsia"/>
+        <w:spacing w:line="480" w:lineRule="auto"/>
+        <w:rPr>
+          <w:rFonts w:ascii="Times New Roman" w:hAnsi="Times New Roman" w:cs="Times New Roman"/>
+          <w:sz w:val="24"/>
+          <w:szCs w:val="24"/>
+        </w:rPr>
+      </w:pPr>
+      <w:r>
+        <w:rPr>
+          <w:rFonts w:ascii="Times New Roman" w:hAnsi="Times New Roman" w:cs="Times New Roman"/>
+          <w:sz w:val="24"/>
+          <w:szCs w:val="24"/>
+        </w:rPr>
+        <w:t xml:space="preserve">Report of Online </w:t>
+      </w:r>
+      <w:r>
+        <w:rPr>
+          <w:rFonts w:ascii="Times New Roman" w:hAnsi="Times New Roman" w:cs="Times New Roman"/>
+          <w:sz w:val="24"/>
+          <w:szCs w:val="24"/>
         </w:rPr>
         <w:t>S</w:t>
       </w:r>
       <w:r>
+        <w:rPr>
+          <w:rFonts w:ascii="Times New Roman" w:hAnsi="Times New Roman" w:cs="Times New Roman"/>
+          <w:sz w:val="24"/>
+          <w:szCs w:val="24"/>
+        </w:rPr>
         <w:t xml:space="preserve">ales </w:t>
       </w:r>
       <w:r>
+        <w:rPr>
+          <w:rFonts w:ascii="Times New Roman" w:hAnsi="Times New Roman" w:cs="Times New Roman"/>
+          <w:sz w:val="24"/>
+          <w:szCs w:val="24"/>
+        </w:rPr>
         <w:t>R</w:t>
       </w:r>
       <w:r>
+        <w:rPr>
+          <w:rFonts w:ascii="Times New Roman" w:hAnsi="Times New Roman" w:cs="Times New Roman"/>
+          <w:sz w:val="24"/>
+          <w:szCs w:val="24"/>
+        </w:rPr>
         <w:t>evenue of Amazon and Alibaba from 2016 to 2019</w:t>
-      </w:r>
-    </w:p>
-    <w:p/>
-    <w:p>
-      <w:pPr>
-        <w:pStyle w:val="Heading2"/>
-      </w:pPr>
-      <w:r>
-        <w:t xml:space="preserve">Introduction </w:t>
-      </w:r>
-    </w:p>
-    <w:p/>
-    <w:p>
-      <w:r>
-        <w:t xml:space="preserve">Since internet technology is </w:t>
-      </w:r>
-      <w:r>
-        <w:t>becom</w:t>
-      </w:r>
-      <w:r>
-        <w:t>ing</w:t>
-      </w:r>
-      <w:r>
-        <w:t xml:space="preserve"> facilitated</w:t>
-      </w:r>
-      <w:r>
-        <w:t>,</w:t>
-      </w:r>
-      <w:r>
-        <w:t xml:space="preserve"> online commercial method has become a popular choice for both companies and costumers.</w:t>
-      </w:r>
-      <w:r>
-        <w:t xml:space="preserve"> Amazon and Alibaba are the leading sheep of this business.</w:t>
-      </w:r>
-      <w:r>
-        <w:t xml:space="preserve"> </w:t>
-      </w:r>
-      <w:r>
-        <w:t xml:space="preserve">By observing the pattern of the </w:t>
-      </w:r>
-      <w:r>
-        <w:t xml:space="preserve">online sales statistic, company can figure out the best time spot to </w:t>
-      </w:r>
-      <w:r>
-        <w:t>adjust</w:t>
-      </w:r>
-      <w:r>
-        <w:t xml:space="preserve"> online commercial </w:t>
-      </w:r>
-      <w:r>
-        <w:t>strategies</w:t>
-      </w:r>
-      <w:r>
-        <w:t xml:space="preserve">. </w:t>
-      </w:r>
-      <w:r>
-        <w:t xml:space="preserve">This report compares the </w:t>
-      </w:r>
-      <w:r>
-        <w:t>online sales revenue</w:t>
-      </w:r>
-      <w:r>
-        <w:t xml:space="preserve"> of</w:t>
-      </w:r>
-      <w:r>
-        <w:t xml:space="preserve"> Amazon and Alibaba from the first quarter of 2016 to the fourth quarter of 2019.</w:t>
-      </w:r>
-      <w:r>
-        <w:t xml:space="preserve"> </w:t>
       </w:r>
     </w:p>
     <w:p>
       <w:pPr>
-        <w:pStyle w:val="Heading2"/>
-      </w:pPr>
-      <w:r>
-        <w:t>Results</w:t>
-      </w:r>
-    </w:p>
-    <w:p/>
-    <w:p>
-      <w:r>
-        <w:t xml:space="preserve">Figure 1 shows the online sales </w:t>
-      </w:r>
-      <w:r>
-        <w:t>revenue of Amazon and Alibaba from the first quarter of 2016 to the fourth quarter of 2019</w:t>
-      </w:r>
-      <w:r>
-        <w:t>.</w:t>
-      </w:r>
-      <w:r>
-        <w:t xml:space="preserve"> Clearly, Amazon’s</w:t>
-      </w:r>
-      <w:r>
-        <w:t xml:space="preserve"> online sales revenue is always better than Alibaba. </w:t>
-      </w:r>
-      <w:r>
-        <w:t>In both companies, sales revenue was grown steadily from 2016 to 2019.</w:t>
-      </w:r>
-      <w:r>
-        <w:t xml:space="preserve"> </w:t>
-      </w:r>
-      <w:r>
-        <w:t>Compare to Alibaba, Amazon’s online sales</w:t>
-      </w:r>
-      <w:r>
-        <w:t xml:space="preserve"> revenue of the first quarter was</w:t>
-      </w:r>
-      <w:r>
-        <w:t xml:space="preserve"> 25.5 billion U.S. dollars more, which is 29.1 billion U.S. dollars.</w:t>
-      </w:r>
-      <w:r>
-        <w:t xml:space="preserve"> </w:t>
-      </w:r>
-      <w:r>
-        <w:t>In the fo</w:t>
-      </w:r>
-      <w:r>
-        <w:t>urth quarter of 2019, Amazon had 87.4 billion U.S. dollars as their</w:t>
-      </w:r>
-      <w:r>
-        <w:t xml:space="preserve"> online sales revenue. At the same time, Alibaba gains 24.2 billion U.S. dollars sales revenue, lower than Amazon for 63.2 billion U.S. dollars.</w:t>
-      </w:r>
-      <w:r>
-        <w:t xml:space="preserve"> </w:t>
-      </w:r>
-      <w:r>
-        <w:t>In addition, the graph also shows a distinct sales increase difference of Amazon and Alibaba</w:t>
-      </w:r>
-      <w:r>
-        <w:t xml:space="preserve">. For Amazon, the company gained 58.3 billion U.S. dollars sales revenue increase in the period from 2016-2019. But for Alibaba, the company only gained 20.6 billion U.S. dollars as the increase of revenue. </w:t>
-      </w:r>
+        <w:spacing w:line="480" w:lineRule="auto"/>
+        <w:rPr>
+          <w:rFonts w:ascii="Times New Roman" w:hAnsi="Times New Roman" w:cs="Times New Roman"/>
+          <w:sz w:val="24"/>
+          <w:szCs w:val="24"/>
+        </w:rPr>
+      </w:pPr>
     </w:p>
     <w:p>
-      <w:r>
-        <w:t>Moreover</w:t>
-      </w:r>
-      <w:r>
-        <w:t xml:space="preserve">, for both Alibaba and Amazon, </w:t>
-      </w:r>
-      <w:r>
-        <w:t xml:space="preserve">online sales revenue peaked in every fourth quarter of the year, which is a remarkable phenomenon worth to have further discussion. In first fourth-quarter, 43.7 and 8 billion U.S. dollars of sales revenue has gained by Amazon and Alibaba, and the value has been grown to 87.4 and 24.2 billion U.S. dollar in the last </w:t>
-      </w:r>
-      <w:r>
-        <w:t>fourth quarter</w:t>
-      </w:r>
-      <w:r>
-        <w:t>.</w:t>
+      <w:pPr>
+        <w:pStyle w:val="Heading2"/>
+        <w:spacing w:line="480" w:lineRule="auto"/>
+        <w:rPr>
+          <w:rFonts w:ascii="Times New Roman" w:hAnsi="Times New Roman" w:cs="Times New Roman"/>
+          <w:sz w:val="24"/>
+          <w:szCs w:val="24"/>
+        </w:rPr>
+      </w:pPr>
+      <w:r>
+        <w:rPr>
+          <w:rFonts w:ascii="Times New Roman" w:hAnsi="Times New Roman" w:cs="Times New Roman"/>
+          <w:sz w:val="24"/>
+          <w:szCs w:val="24"/>
+        </w:rPr>
+        <w:t xml:space="preserve">Introduction </w:t>
       </w:r>
     </w:p>
     <w:p>
       <w:pPr>
-        <w:pStyle w:val="Heading2"/>
-      </w:pPr>
-      <w:r>
-        <w:t xml:space="preserve">Discussion </w:t>
-      </w:r>
-    </w:p>
-    <w:p/>
-    <w:p>
-      <w:r>
-        <w:t xml:space="preserve">As shown and mentioned in the graph and above, the reason of online sales increase is worth for discussion. The technology of online payment, as known as e-payment, has been </w:t>
-      </w:r>
-      <w:r>
-        <w:t xml:space="preserve">improved </w:t>
-      </w:r>
-      <w:r>
-        <w:t xml:space="preserve">and popularized </w:t>
-      </w:r>
-      <w:r>
-        <w:t>for years, which provides a perfect platform for online commercial activities.</w:t>
+        <w:spacing w:line="480" w:lineRule="auto"/>
+        <w:rPr>
+          <w:rFonts w:ascii="Times New Roman" w:hAnsi="Times New Roman" w:cs="Times New Roman"/>
+          <w:sz w:val="24"/>
+          <w:szCs w:val="24"/>
+        </w:rPr>
+      </w:pPr>
+      <w:r>
+        <w:rPr>
+          <w:rFonts w:ascii="Times New Roman" w:hAnsi="Times New Roman" w:cs="Times New Roman"/>
+          <w:sz w:val="24"/>
+          <w:szCs w:val="24"/>
+        </w:rPr>
+        <w:t xml:space="preserve">Since internet technology is </w:t>
+      </w:r>
+      <w:r>
+        <w:rPr>
+          <w:rFonts w:ascii="Times New Roman" w:hAnsi="Times New Roman" w:cs="Times New Roman"/>
+          <w:sz w:val="24"/>
+          <w:szCs w:val="24"/>
+        </w:rPr>
+        <w:t>becom</w:t>
+      </w:r>
+      <w:r>
+        <w:rPr>
+          <w:rFonts w:ascii="Times New Roman" w:hAnsi="Times New Roman" w:cs="Times New Roman"/>
+          <w:sz w:val="24"/>
+          <w:szCs w:val="24"/>
+        </w:rPr>
+        <w:t>ing</w:t>
+      </w:r>
+      <w:r>
+        <w:rPr>
+          <w:rFonts w:ascii="Times New Roman" w:hAnsi="Times New Roman" w:cs="Times New Roman"/>
+          <w:sz w:val="24"/>
+          <w:szCs w:val="24"/>
+        </w:rPr>
+        <w:t xml:space="preserve"> facilitated</w:t>
+      </w:r>
+      <w:r>
+        <w:rPr>
+          <w:rFonts w:ascii="Times New Roman" w:hAnsi="Times New Roman" w:cs="Times New Roman"/>
+          <w:sz w:val="24"/>
+          <w:szCs w:val="24"/>
+        </w:rPr>
+        <w:t>,</w:t>
+      </w:r>
+      <w:r>
+        <w:rPr>
+          <w:rFonts w:ascii="Times New Roman" w:hAnsi="Times New Roman" w:cs="Times New Roman"/>
+          <w:sz w:val="24"/>
+          <w:szCs w:val="24"/>
+        </w:rPr>
+        <w:t xml:space="preserve"> online commercial method has become a popular choice for both companies and costumers.</w:t>
+      </w:r>
+      <w:r>
+        <w:rPr>
+          <w:rFonts w:ascii="Times New Roman" w:hAnsi="Times New Roman" w:cs="Times New Roman"/>
+          <w:sz w:val="24"/>
+          <w:szCs w:val="24"/>
+        </w:rPr>
+        <w:t xml:space="preserve"> Amazon and Alibaba are the leading sheep of this business.</w:t>
+      </w:r>
+      <w:r>
+        <w:rPr>
+          <w:rFonts w:ascii="Times New Roman" w:hAnsi="Times New Roman" w:cs="Times New Roman"/>
+          <w:sz w:val="24"/>
+          <w:szCs w:val="24"/>
+        </w:rPr>
+        <w:t xml:space="preserve"> </w:t>
+      </w:r>
+      <w:r>
+        <w:rPr>
+          <w:rFonts w:ascii="Times New Roman" w:hAnsi="Times New Roman" w:cs="Times New Roman"/>
+          <w:sz w:val="24"/>
+          <w:szCs w:val="24"/>
+        </w:rPr>
+        <w:t xml:space="preserve">By observing the pattern of the </w:t>
+      </w:r>
+      <w:r>
+        <w:rPr>
+          <w:rFonts w:ascii="Times New Roman" w:hAnsi="Times New Roman" w:cs="Times New Roman"/>
+          <w:sz w:val="24"/>
+          <w:szCs w:val="24"/>
+        </w:rPr>
+        <w:t xml:space="preserve">online sales statistic, company can figure out the best time spot to </w:t>
+      </w:r>
+      <w:r>
+        <w:rPr>
+          <w:rFonts w:ascii="Times New Roman" w:hAnsi="Times New Roman" w:cs="Times New Roman"/>
+          <w:sz w:val="24"/>
+          <w:szCs w:val="24"/>
+        </w:rPr>
+        <w:t>adjust</w:t>
+      </w:r>
+      <w:r>
+        <w:rPr>
+          <w:rFonts w:ascii="Times New Roman" w:hAnsi="Times New Roman" w:cs="Times New Roman"/>
+          <w:sz w:val="24"/>
+          <w:szCs w:val="24"/>
+        </w:rPr>
+        <w:t xml:space="preserve"> online commercial </w:t>
+      </w:r>
+      <w:r>
+        <w:rPr>
+          <w:rFonts w:ascii="Times New Roman" w:hAnsi="Times New Roman" w:cs="Times New Roman"/>
+          <w:sz w:val="24"/>
+          <w:szCs w:val="24"/>
+        </w:rPr>
+        <w:t>strategies</w:t>
+      </w:r>
+      <w:r>
+        <w:rPr>
+          <w:rFonts w:ascii="Times New Roman" w:hAnsi="Times New Roman" w:cs="Times New Roman"/>
+          <w:sz w:val="24"/>
+          <w:szCs w:val="24"/>
+        </w:rPr>
+        <w:t xml:space="preserve">. </w:t>
+      </w:r>
+      <w:r>
+        <w:rPr>
+          <w:rFonts w:ascii="Times New Roman" w:hAnsi="Times New Roman" w:cs="Times New Roman"/>
+          <w:sz w:val="24"/>
+          <w:szCs w:val="24"/>
+        </w:rPr>
+        <w:t>This report compares the online sales revenue of Amazon and Alibaba from the first quarter of 2016 to the fourth quarter of 2019.</w:t>
+      </w:r>
+      <w:r>
+        <w:rPr>
+          <w:rFonts w:ascii="Times New Roman" w:hAnsi="Times New Roman" w:cs="Times New Roman"/>
+          <w:sz w:val="24"/>
+          <w:szCs w:val="24"/>
+        </w:rPr>
+        <w:t xml:space="preserve"> </w:t>
       </w:r>
     </w:p>
     <w:p>
       <w:pPr>
-        <w:rPr>
-          <w:color w:val="FF0000"/>
-        </w:rPr>
-      </w:pPr>
-      <w:r>
+        <w:pStyle w:val="Heading2"/>
+        <w:spacing w:line="480" w:lineRule="auto"/>
+        <w:rPr>
+          <w:rFonts w:ascii="Times New Roman" w:hAnsi="Times New Roman" w:cs="Times New Roman"/>
+          <w:sz w:val="24"/>
+          <w:szCs w:val="24"/>
+        </w:rPr>
+      </w:pPr>
+      <w:r>
+        <w:rPr>
+          <w:rFonts w:ascii="Times New Roman" w:hAnsi="Times New Roman" w:cs="Times New Roman"/>
+          <w:sz w:val="24"/>
+          <w:szCs w:val="24"/>
+        </w:rPr>
+        <w:t>Results</w:t>
+      </w:r>
+    </w:p>
+    <w:p>
+      <w:pPr>
+        <w:spacing w:line="480" w:lineRule="auto"/>
+        <w:rPr>
+          <w:rFonts w:ascii="Times New Roman" w:hAnsi="Times New Roman" w:cs="Times New Roman"/>
+          <w:sz w:val="24"/>
+          <w:szCs w:val="24"/>
+        </w:rPr>
+      </w:pPr>
+      <w:r>
+        <w:rPr>
+          <w:rFonts w:ascii="Times New Roman" w:hAnsi="Times New Roman" w:cs="Times New Roman"/>
+          <w:sz w:val="24"/>
+          <w:szCs w:val="24"/>
+        </w:rPr>
+        <w:t>Figure 1 shows the online sales revenue of Amazon and Alibaba from the first quarter of 2016 to the fourth quarter of 2019.</w:t>
+      </w:r>
+      <w:r>
+        <w:rPr>
+          <w:rFonts w:ascii="Times New Roman" w:hAnsi="Times New Roman" w:cs="Times New Roman"/>
+          <w:sz w:val="24"/>
+          <w:szCs w:val="24"/>
+        </w:rPr>
+        <w:t xml:space="preserve"> Clearly, Amazon’s</w:t>
+      </w:r>
+      <w:r>
+        <w:rPr>
+          <w:rFonts w:ascii="Times New Roman" w:hAnsi="Times New Roman" w:cs="Times New Roman"/>
+          <w:sz w:val="24"/>
+          <w:szCs w:val="24"/>
+        </w:rPr>
+        <w:t xml:space="preserve"> online sales revenue is always better than Alibaba. </w:t>
+      </w:r>
+      <w:r>
+        <w:rPr>
+          <w:rFonts w:ascii="Times New Roman" w:hAnsi="Times New Roman" w:cs="Times New Roman"/>
+          <w:sz w:val="24"/>
+          <w:szCs w:val="24"/>
+        </w:rPr>
+        <w:t xml:space="preserve">In both companies, sales revenue was grown steadily from 2016 to 2019. </w:t>
+      </w:r>
+      <w:r>
+        <w:rPr>
+          <w:rFonts w:ascii="Times New Roman" w:hAnsi="Times New Roman" w:cs="Times New Roman"/>
+          <w:sz w:val="24"/>
+          <w:szCs w:val="24"/>
+        </w:rPr>
+        <w:t>Compare to Alibaba, Amazon’s online sales</w:t>
+      </w:r>
+      <w:r>
+        <w:rPr>
+          <w:rFonts w:ascii="Times New Roman" w:hAnsi="Times New Roman" w:cs="Times New Roman"/>
+          <w:sz w:val="24"/>
+          <w:szCs w:val="24"/>
+        </w:rPr>
+        <w:t xml:space="preserve"> revenue of the first quarter was</w:t>
+      </w:r>
+      <w:r>
+        <w:rPr>
+          <w:rFonts w:ascii="Times New Roman" w:hAnsi="Times New Roman" w:cs="Times New Roman"/>
+          <w:sz w:val="24"/>
+          <w:szCs w:val="24"/>
+        </w:rPr>
+        <w:t xml:space="preserve"> 25.5 billion U.S. dollars more, which is 29.1 billion U.S. dollars.</w:t>
+      </w:r>
+      <w:r>
+        <w:rPr>
+          <w:rFonts w:ascii="Times New Roman" w:hAnsi="Times New Roman" w:cs="Times New Roman"/>
+          <w:sz w:val="24"/>
+          <w:szCs w:val="24"/>
+        </w:rPr>
+        <w:t xml:space="preserve"> </w:t>
+      </w:r>
+      <w:r>
+        <w:rPr>
+          <w:rFonts w:ascii="Times New Roman" w:hAnsi="Times New Roman" w:cs="Times New Roman"/>
+          <w:sz w:val="24"/>
+          <w:szCs w:val="24"/>
+        </w:rPr>
+        <w:t>In the fo</w:t>
+      </w:r>
+      <w:r>
+        <w:rPr>
+          <w:rFonts w:ascii="Times New Roman" w:hAnsi="Times New Roman" w:cs="Times New Roman"/>
+          <w:sz w:val="24"/>
+          <w:szCs w:val="24"/>
+        </w:rPr>
+        <w:t>urth quarter of 2019, Amazon had 87.4 billion U.S. dollars as their</w:t>
+      </w:r>
+      <w:r>
+        <w:rPr>
+          <w:rFonts w:ascii="Times New Roman" w:hAnsi="Times New Roman" w:cs="Times New Roman"/>
+          <w:sz w:val="24"/>
+          <w:szCs w:val="24"/>
+        </w:rPr>
+        <w:t xml:space="preserve"> online sales revenue. At the same time, Alibaba gains 24.2 billion U.S. dollars sales revenue, lower than Amazon for 63.2 billion U.S. dollars.</w:t>
+      </w:r>
+      <w:r>
+        <w:rPr>
+          <w:rFonts w:ascii="Times New Roman" w:hAnsi="Times New Roman" w:cs="Times New Roman"/>
+          <w:sz w:val="24"/>
+          <w:szCs w:val="24"/>
+        </w:rPr>
+        <w:t xml:space="preserve"> </w:t>
+      </w:r>
+      <w:r>
+        <w:rPr>
+          <w:rFonts w:ascii="Times New Roman" w:hAnsi="Times New Roman" w:cs="Times New Roman"/>
+          <w:sz w:val="24"/>
+          <w:szCs w:val="24"/>
+        </w:rPr>
+        <w:t>In addition, the graph also shows a distinct sales increase difference of Amazon and Alibaba</w:t>
+      </w:r>
+      <w:r>
+        <w:rPr>
+          <w:rFonts w:ascii="Times New Roman" w:hAnsi="Times New Roman" w:cs="Times New Roman"/>
+          <w:sz w:val="24"/>
+          <w:szCs w:val="24"/>
+        </w:rPr>
+        <w:t xml:space="preserve">. For Amazon, the company gained 58.3 billion U.S. dollars sales revenue increase in the period from 2016-2019. But for Alibaba, the company only gained 20.6 billion U.S. dollars as the increase of revenue. </w:t>
+      </w:r>
+    </w:p>
+    <w:p>
+      <w:pPr>
+        <w:spacing w:line="480" w:lineRule="auto"/>
+        <w:rPr>
+          <w:rFonts w:ascii="Times New Roman" w:hAnsi="Times New Roman" w:cs="Times New Roman"/>
+          <w:sz w:val="24"/>
+          <w:szCs w:val="24"/>
+        </w:rPr>
+      </w:pPr>
+      <w:r>
+        <w:rPr>
+          <w:rFonts w:ascii="Times New Roman" w:hAnsi="Times New Roman" w:cs="Times New Roman"/>
+          <w:sz w:val="24"/>
+          <w:szCs w:val="24"/>
+        </w:rPr>
+        <w:t>Moreover</w:t>
+      </w:r>
+      <w:r>
+        <w:rPr>
+          <w:rFonts w:ascii="Times New Roman" w:hAnsi="Times New Roman" w:cs="Times New Roman"/>
+          <w:sz w:val="24"/>
+          <w:szCs w:val="24"/>
+        </w:rPr>
+        <w:t xml:space="preserve">, for both Alibaba and Amazon, </w:t>
+      </w:r>
+      <w:r>
+        <w:rPr>
+          <w:rFonts w:ascii="Times New Roman" w:hAnsi="Times New Roman" w:cs="Times New Roman"/>
+          <w:sz w:val="24"/>
+          <w:szCs w:val="24"/>
+        </w:rPr>
+        <w:t xml:space="preserve">online sales revenue peaked in every fourth quarter of the year, which is a remarkable phenomenon worth to have further discussion. In first fourth-quarter, 43.7 and 8 billion U.S. dollars of sales revenue has </w:t>
+      </w:r>
+      <w:r>
+        <w:rPr>
+          <w:rFonts w:ascii="Times New Roman" w:hAnsi="Times New Roman" w:cs="Times New Roman"/>
+          <w:sz w:val="24"/>
+          <w:szCs w:val="24"/>
+        </w:rPr>
+        <w:lastRenderedPageBreak/>
+        <w:t xml:space="preserve">gained by Amazon and Alibaba, and the value has been grown to 87.4 and 24.2 billion U.S. dollar in the last </w:t>
+      </w:r>
+      <w:r>
+        <w:rPr>
+          <w:rFonts w:ascii="Times New Roman" w:hAnsi="Times New Roman" w:cs="Times New Roman"/>
+          <w:sz w:val="24"/>
+          <w:szCs w:val="24"/>
+        </w:rPr>
+        <w:t>fourth quarter</w:t>
+      </w:r>
+      <w:r>
+        <w:rPr>
+          <w:rFonts w:ascii="Times New Roman" w:hAnsi="Times New Roman" w:cs="Times New Roman"/>
+          <w:sz w:val="24"/>
+          <w:szCs w:val="24"/>
+        </w:rPr>
+        <w:t>.</w:t>
+      </w:r>
+    </w:p>
+    <w:p>
+      <w:pPr>
+        <w:pStyle w:val="Heading2"/>
+        <w:spacing w:line="480" w:lineRule="auto"/>
+        <w:rPr>
+          <w:rFonts w:ascii="Times New Roman" w:hAnsi="Times New Roman" w:cs="Times New Roman"/>
+          <w:sz w:val="24"/>
+          <w:szCs w:val="24"/>
+        </w:rPr>
+      </w:pPr>
+      <w:r>
+        <w:rPr>
+          <w:rFonts w:ascii="Times New Roman" w:hAnsi="Times New Roman" w:cs="Times New Roman"/>
+          <w:sz w:val="24"/>
+          <w:szCs w:val="24"/>
+        </w:rPr>
+        <w:t xml:space="preserve">Discussion </w:t>
+      </w:r>
+    </w:p>
+    <w:p>
+      <w:pPr>
+        <w:spacing w:line="480" w:lineRule="auto"/>
+        <w:rPr>
+          <w:rFonts w:ascii="Times New Roman" w:hAnsi="Times New Roman" w:cs="Times New Roman"/>
+          <w:sz w:val="24"/>
+          <w:szCs w:val="24"/>
+        </w:rPr>
+      </w:pPr>
+      <w:r>
+        <w:rPr>
+          <w:rFonts w:ascii="Times New Roman" w:hAnsi="Times New Roman" w:cs="Times New Roman"/>
+          <w:sz w:val="24"/>
+          <w:szCs w:val="24"/>
+        </w:rPr>
+        <w:t xml:space="preserve">As shown and mentioned in the graph and above, the reason of online sales increase is worth for discussion. The technology of online payment, as known as e-payment, has been </w:t>
+      </w:r>
+      <w:r>
+        <w:rPr>
+          <w:rFonts w:ascii="Times New Roman" w:hAnsi="Times New Roman" w:cs="Times New Roman"/>
+          <w:sz w:val="24"/>
+          <w:szCs w:val="24"/>
+        </w:rPr>
+        <w:t xml:space="preserve">improved </w:t>
+      </w:r>
+      <w:r>
+        <w:rPr>
+          <w:rFonts w:ascii="Times New Roman" w:hAnsi="Times New Roman" w:cs="Times New Roman"/>
+          <w:sz w:val="24"/>
+          <w:szCs w:val="24"/>
+        </w:rPr>
+        <w:t xml:space="preserve">and popularized </w:t>
+      </w:r>
+      <w:r>
+        <w:rPr>
+          <w:rFonts w:ascii="Times New Roman" w:hAnsi="Times New Roman" w:cs="Times New Roman"/>
+          <w:sz w:val="24"/>
+          <w:szCs w:val="24"/>
+        </w:rPr>
+        <w:t>for years, which provides a perfect platform for online commercial activities.</w:t>
+      </w:r>
+    </w:p>
+    <w:p>
+      <w:pPr>
+        <w:spacing w:line="480" w:lineRule="auto"/>
+        <w:rPr>
+          <w:rFonts w:ascii="Times New Roman" w:hAnsi="Times New Roman" w:cs="Times New Roman"/>
+          <w:sz w:val="24"/>
+          <w:szCs w:val="24"/>
+        </w:rPr>
+      </w:pPr>
+      <w:r>
+        <w:rPr>
+          <w:rFonts w:ascii="Times New Roman" w:hAnsi="Times New Roman" w:cs="Times New Roman"/>
+          <w:sz w:val="24"/>
+          <w:szCs w:val="24"/>
+        </w:rPr>
         <w:t>First, in every fourth quarter of the year, both Alibaba and Amazon’s online sales revenue increased</w:t>
       </w:r>
       <w:r>
-        <w:t xml:space="preserve"> to the top of the year. This phenomenon is usually come with holiday consumption, </w:t>
-      </w:r>
-      <w:r>
-        <w:rPr>
-          <w:color w:val="FF0000"/>
-        </w:rPr>
-        <w:t xml:space="preserve">explain the meaning of the </w:t>
-      </w:r>
-      <w:r>
-        <w:rPr>
-          <w:color w:val="FF0000"/>
-        </w:rPr>
-        <w:t>phrase</w:t>
-      </w:r>
-      <w:r>
-        <w:rPr>
-          <w:color w:val="FF0000"/>
-        </w:rPr>
-        <w:t xml:space="preserve"> “holiday consumption”</w:t>
-      </w:r>
-      <w:r>
-        <w:t>. Significant festival</w:t>
-      </w:r>
-      <w:r>
+        <w:rPr>
+          <w:rFonts w:ascii="Times New Roman" w:hAnsi="Times New Roman" w:cs="Times New Roman"/>
+          <w:sz w:val="24"/>
+          <w:szCs w:val="24"/>
+        </w:rPr>
+        <w:t xml:space="preserve"> to the top of the year. This phenomenon is usually come with holiday consumption. </w:t>
+      </w:r>
+      <w:r>
+        <w:rPr>
+          <w:rFonts w:ascii="Times New Roman" w:hAnsi="Times New Roman" w:cs="Times New Roman"/>
+          <w:sz w:val="24"/>
+          <w:szCs w:val="24"/>
+        </w:rPr>
+        <w:t xml:space="preserve">Consumers’ shopping desire is usually triggered by advertisement on online platform, such as social media or </w:t>
+      </w:r>
+      <w:r>
+        <w:rPr>
+          <w:rFonts w:ascii="Times New Roman" w:hAnsi="Times New Roman" w:cs="Times New Roman"/>
+          <w:sz w:val="24"/>
+          <w:szCs w:val="24"/>
+        </w:rPr>
+        <w:t xml:space="preserve">online </w:t>
+      </w:r>
+      <w:r>
+        <w:rPr>
+          <w:rFonts w:ascii="Times New Roman" w:hAnsi="Times New Roman" w:cs="Times New Roman"/>
+          <w:sz w:val="24"/>
+          <w:szCs w:val="24"/>
+        </w:rPr>
+        <w:t>shopping</w:t>
+      </w:r>
+      <w:r>
+        <w:rPr>
+          <w:rFonts w:ascii="Times New Roman" w:hAnsi="Times New Roman" w:cs="Times New Roman"/>
+          <w:sz w:val="24"/>
+          <w:szCs w:val="24"/>
+        </w:rPr>
+        <w:t xml:space="preserve"> </w:t>
+      </w:r>
+      <w:r>
+        <w:rPr>
+          <w:rFonts w:ascii="Times New Roman" w:hAnsi="Times New Roman" w:cs="Times New Roman"/>
+          <w:sz w:val="24"/>
+          <w:szCs w:val="24"/>
+        </w:rPr>
+        <w:t>center</w:t>
+      </w:r>
+      <w:r>
+        <w:rPr>
+          <w:rFonts w:ascii="Times New Roman" w:hAnsi="Times New Roman" w:cs="Times New Roman"/>
+          <w:sz w:val="24"/>
+          <w:szCs w:val="24"/>
+        </w:rPr>
+        <w:t xml:space="preserve">. </w:t>
+      </w:r>
+      <w:r>
+        <w:rPr>
+          <w:rFonts w:ascii="Times New Roman" w:hAnsi="Times New Roman" w:cs="Times New Roman"/>
+          <w:sz w:val="24"/>
+          <w:szCs w:val="24"/>
+        </w:rPr>
+        <w:t xml:space="preserve">Significant </w:t>
+      </w:r>
+      <w:r>
+        <w:rPr>
+          <w:rFonts w:ascii="Times New Roman" w:hAnsi="Times New Roman" w:cs="Times New Roman"/>
+          <w:sz w:val="24"/>
+          <w:szCs w:val="24"/>
+        </w:rPr>
+        <w:t>event</w:t>
+      </w:r>
+      <w:r>
+        <w:rPr>
+          <w:rFonts w:ascii="Times New Roman" w:hAnsi="Times New Roman" w:cs="Times New Roman"/>
+          <w:sz w:val="24"/>
+          <w:szCs w:val="24"/>
+        </w:rPr>
         <w:t>s</w:t>
       </w:r>
       <w:r>
-        <w:t xml:space="preserve"> such as Christmas</w:t>
-      </w:r>
-      <w:r>
-        <w:t xml:space="preserve"> and the eleventh of November are highly trigger c</w:t>
-      </w:r>
-      <w:r>
-        <w:t>onsumer</w:t>
-      </w:r>
-      <w:r>
-        <w:t>’s</w:t>
-      </w:r>
-      <w:r>
-        <w:t xml:space="preserve"> desire</w:t>
-      </w:r>
-      <w:r>
-        <w:t xml:space="preserve"> to buy products </w:t>
-      </w:r>
-      <w:r>
-        <w:t xml:space="preserve">as </w:t>
-      </w:r>
-      <w:r>
-        <w:t>treat</w:t>
-      </w:r>
-      <w:r>
+        <w:rPr>
+          <w:rFonts w:ascii="Times New Roman" w:hAnsi="Times New Roman" w:cs="Times New Roman"/>
+          <w:sz w:val="24"/>
+          <w:szCs w:val="24"/>
+        </w:rPr>
+        <w:t xml:space="preserve"> </w:t>
+      </w:r>
+      <w:r>
+        <w:rPr>
+          <w:rFonts w:ascii="Times New Roman" w:hAnsi="Times New Roman" w:cs="Times New Roman"/>
+          <w:sz w:val="24"/>
+          <w:szCs w:val="24"/>
+        </w:rPr>
+        <w:t xml:space="preserve">and festivals </w:t>
+      </w:r>
+      <w:r>
+        <w:rPr>
+          <w:rFonts w:ascii="Times New Roman" w:hAnsi="Times New Roman" w:cs="Times New Roman"/>
+          <w:sz w:val="24"/>
+          <w:szCs w:val="24"/>
+        </w:rPr>
+        <w:t>such as Christmas</w:t>
+      </w:r>
+      <w:r>
+        <w:rPr>
+          <w:rFonts w:ascii="Times New Roman" w:hAnsi="Times New Roman" w:cs="Times New Roman"/>
+          <w:sz w:val="24"/>
+          <w:szCs w:val="24"/>
+        </w:rPr>
+        <w:t xml:space="preserve"> </w:t>
+      </w:r>
+      <w:r>
+        <w:rPr>
+          <w:rFonts w:ascii="Times New Roman" w:hAnsi="Times New Roman" w:cs="Times New Roman"/>
+          <w:sz w:val="24"/>
+          <w:szCs w:val="24"/>
+        </w:rPr>
+        <w:t xml:space="preserve">in western culture </w:t>
+      </w:r>
+      <w:r>
+        <w:rPr>
+          <w:rFonts w:ascii="Times New Roman" w:hAnsi="Times New Roman" w:cs="Times New Roman"/>
+          <w:sz w:val="24"/>
+          <w:szCs w:val="24"/>
+        </w:rPr>
+        <w:t xml:space="preserve">and the </w:t>
+      </w:r>
+      <w:r>
+        <w:rPr>
+          <w:rFonts w:ascii="Times New Roman" w:hAnsi="Times New Roman" w:cs="Times New Roman"/>
+          <w:sz w:val="24"/>
+          <w:szCs w:val="24"/>
+        </w:rPr>
+        <w:t>winter festivals</w:t>
+      </w:r>
+      <w:r>
+        <w:rPr>
+          <w:rFonts w:ascii="Times New Roman" w:hAnsi="Times New Roman" w:cs="Times New Roman"/>
+          <w:sz w:val="24"/>
+          <w:szCs w:val="24"/>
+        </w:rPr>
+        <w:t xml:space="preserve"> </w:t>
+      </w:r>
+      <w:r>
+        <w:rPr>
+          <w:rFonts w:ascii="Times New Roman" w:hAnsi="Times New Roman" w:cs="Times New Roman"/>
+          <w:sz w:val="24"/>
+          <w:szCs w:val="24"/>
+        </w:rPr>
+        <w:t xml:space="preserve">in china </w:t>
+      </w:r>
+      <w:r>
+        <w:rPr>
+          <w:rFonts w:ascii="Times New Roman" w:hAnsi="Times New Roman" w:cs="Times New Roman"/>
+          <w:sz w:val="24"/>
+          <w:szCs w:val="24"/>
+        </w:rPr>
+        <w:t xml:space="preserve">are </w:t>
+      </w:r>
+      <w:r>
+        <w:rPr>
+          <w:rFonts w:ascii="Times New Roman" w:hAnsi="Times New Roman" w:cs="Times New Roman"/>
+          <w:sz w:val="24"/>
+          <w:szCs w:val="24"/>
+        </w:rPr>
+        <w:t>usually</w:t>
+      </w:r>
+      <w:r>
+        <w:rPr>
+          <w:rFonts w:ascii="Times New Roman" w:hAnsi="Times New Roman" w:cs="Times New Roman"/>
+          <w:sz w:val="24"/>
+          <w:szCs w:val="24"/>
+        </w:rPr>
+        <w:t xml:space="preserve"> </w:t>
+      </w:r>
+      <w:r>
+        <w:rPr>
+          <w:rFonts w:ascii="Times New Roman" w:hAnsi="Times New Roman" w:cs="Times New Roman"/>
+          <w:sz w:val="24"/>
+          <w:szCs w:val="24"/>
+        </w:rPr>
+        <w:t>a distinguishing feature</w:t>
+      </w:r>
+      <w:r>
+        <w:rPr>
+          <w:rFonts w:ascii="Times New Roman" w:hAnsi="Times New Roman" w:cs="Times New Roman"/>
+          <w:sz w:val="24"/>
+          <w:szCs w:val="24"/>
+        </w:rPr>
+        <w:t xml:space="preserve"> for company advertis</w:t>
+      </w:r>
+      <w:r>
+        <w:rPr>
+          <w:rFonts w:ascii="Times New Roman" w:hAnsi="Times New Roman" w:cs="Times New Roman"/>
+          <w:sz w:val="24"/>
+          <w:szCs w:val="24"/>
+        </w:rPr>
         <w:t>ing</w:t>
       </w:r>
       <w:r>
-        <w:t xml:space="preserve"> themselves.</w:t>
-      </w:r>
-      <w:r>
+        <w:rPr>
+          <w:rFonts w:ascii="Times New Roman" w:hAnsi="Times New Roman" w:cs="Times New Roman"/>
+          <w:sz w:val="24"/>
+          <w:szCs w:val="24"/>
+        </w:rPr>
+        <w:t xml:space="preserve"> their products to consumers</w:t>
+      </w:r>
+      <w:r>
+        <w:rPr>
+          <w:rFonts w:ascii="Times New Roman" w:hAnsi="Times New Roman" w:cs="Times New Roman"/>
+          <w:sz w:val="24"/>
+          <w:szCs w:val="24"/>
+        </w:rPr>
+        <w:t>.</w:t>
+      </w:r>
+      <w:r>
+        <w:rPr>
+          <w:rFonts w:ascii="Times New Roman" w:hAnsi="Times New Roman" w:cs="Times New Roman"/>
+          <w:sz w:val="24"/>
+          <w:szCs w:val="24"/>
+        </w:rPr>
         <w:t xml:space="preserve"> </w:t>
+      </w:r>
+      <w:r>
+        <w:rPr>
+          <w:rFonts w:ascii="Times New Roman" w:hAnsi="Times New Roman" w:cs="Times New Roman"/>
+          <w:sz w:val="24"/>
+          <w:szCs w:val="24"/>
+        </w:rPr>
+        <w:t xml:space="preserve">According to </w:t>
+      </w:r>
+      <w:r>
+        <w:rPr>
+          <w:rFonts w:ascii="Times New Roman" w:hAnsi="Times New Roman" w:cs="Times New Roman"/>
+          <w:sz w:val="24"/>
+          <w:szCs w:val="24"/>
+        </w:rPr>
+        <w:t>Johannes</w:t>
+      </w:r>
+      <w:r>
+        <w:rPr>
+          <w:rFonts w:ascii="Times New Roman" w:hAnsi="Times New Roman" w:cs="Times New Roman"/>
+          <w:sz w:val="24"/>
+          <w:szCs w:val="24"/>
+        </w:rPr>
+        <w:t xml:space="preserve"> (2015), social media users generally accept advertisements on related platform. This can explain the reason of the</w:t>
+      </w:r>
+      <w:r>
+        <w:rPr>
+          <w:rFonts w:ascii="Times New Roman" w:hAnsi="Times New Roman" w:cs="Times New Roman"/>
+          <w:sz w:val="24"/>
+          <w:szCs w:val="24"/>
+        </w:rPr>
+        <w:t xml:space="preserve"> sales revenue increase in</w:t>
+      </w:r>
+      <w:r>
+        <w:rPr>
+          <w:rFonts w:ascii="Times New Roman" w:hAnsi="Times New Roman" w:cs="Times New Roman"/>
+          <w:sz w:val="24"/>
+          <w:szCs w:val="24"/>
+        </w:rPr>
+        <w:t xml:space="preserve"> the graph</w:t>
+      </w:r>
+      <w:r>
+        <w:rPr>
+          <w:rFonts w:ascii="Times New Roman" w:hAnsi="Times New Roman" w:cs="Times New Roman"/>
+          <w:sz w:val="24"/>
+          <w:szCs w:val="24"/>
+        </w:rPr>
+        <w:t>.</w:t>
+      </w:r>
+    </w:p>
+    <w:p>
+      <w:pPr>
+        <w:spacing w:line="480" w:lineRule="auto"/>
+        <w:rPr>
+          <w:rFonts w:ascii="Times New Roman" w:hAnsi="Times New Roman" w:cs="Times New Roman"/>
+          <w:sz w:val="24"/>
+          <w:szCs w:val="24"/>
+        </w:rPr>
+      </w:pPr>
+      <w:r>
+        <w:rPr>
+          <w:rFonts w:ascii="Times New Roman" w:hAnsi="Times New Roman" w:cs="Times New Roman"/>
+          <w:sz w:val="24"/>
+          <w:szCs w:val="24"/>
+        </w:rPr>
+        <w:t>Moreover, the sales revenue difference is also in the scope ofdiscussion.</w:t>
       </w:r>
     </w:p>
     <w:p>
@@ -279,9 +796,19 @@
           <w:ilvl w:val="0"/>
           <w:numId w:val="2"/>
         </w:numPr>
-      </w:pPr>
-      <w:r>
-        <w:lastRenderedPageBreak/>
+        <w:spacing w:line="480" w:lineRule="auto"/>
+        <w:rPr>
+          <w:rFonts w:ascii="Times New Roman" w:hAnsi="Times New Roman" w:cs="Times New Roman"/>
+          <w:sz w:val="24"/>
+          <w:szCs w:val="24"/>
+        </w:rPr>
+      </w:pPr>
+      <w:r>
+        <w:rPr>
+          <w:rFonts w:ascii="Times New Roman" w:hAnsi="Times New Roman" w:cs="Times New Roman"/>
+          <w:sz w:val="24"/>
+          <w:szCs w:val="24"/>
+        </w:rPr>
         <w:t>E-payment</w:t>
       </w:r>
     </w:p>
@@ -292,8 +819,19 @@
           <w:ilvl w:val="0"/>
           <w:numId w:val="2"/>
         </w:numPr>
-      </w:pPr>
-      <w:r>
+        <w:spacing w:line="480" w:lineRule="auto"/>
+        <w:rPr>
+          <w:rFonts w:ascii="Times New Roman" w:hAnsi="Times New Roman" w:cs="Times New Roman"/>
+          <w:sz w:val="24"/>
+          <w:szCs w:val="24"/>
+        </w:rPr>
+      </w:pPr>
+      <w:r>
+        <w:rPr>
+          <w:rFonts w:ascii="Times New Roman" w:hAnsi="Times New Roman" w:cs="Times New Roman"/>
+          <w:sz w:val="24"/>
+          <w:szCs w:val="24"/>
+        </w:rPr>
         <w:t xml:space="preserve">Online banking </w:t>
       </w:r>
     </w:p>
@@ -304,8 +842,19 @@
           <w:ilvl w:val="0"/>
           <w:numId w:val="2"/>
         </w:numPr>
-      </w:pPr>
-      <w:r>
+        <w:spacing w:line="480" w:lineRule="auto"/>
+        <w:rPr>
+          <w:rFonts w:ascii="Times New Roman" w:hAnsi="Times New Roman" w:cs="Times New Roman"/>
+          <w:sz w:val="24"/>
+          <w:szCs w:val="24"/>
+        </w:rPr>
+      </w:pPr>
+      <w:r>
+        <w:rPr>
+          <w:rFonts w:ascii="Times New Roman" w:hAnsi="Times New Roman" w:cs="Times New Roman"/>
+          <w:sz w:val="24"/>
+          <w:szCs w:val="24"/>
+        </w:rPr>
         <w:t>Internet technology</w:t>
       </w:r>
     </w:p>
@@ -316,8 +865,19 @@
           <w:ilvl w:val="0"/>
           <w:numId w:val="2"/>
         </w:numPr>
-      </w:pPr>
-      <w:r>
+        <w:spacing w:line="480" w:lineRule="auto"/>
+        <w:rPr>
+          <w:rFonts w:ascii="Times New Roman" w:hAnsi="Times New Roman" w:cs="Times New Roman"/>
+          <w:sz w:val="24"/>
+          <w:szCs w:val="24"/>
+        </w:rPr>
+      </w:pPr>
+      <w:r>
+        <w:rPr>
+          <w:rFonts w:ascii="Times New Roman" w:hAnsi="Times New Roman" w:cs="Times New Roman"/>
+          <w:sz w:val="24"/>
+          <w:szCs w:val="24"/>
+        </w:rPr>
         <w:t>Online shopping</w:t>
       </w:r>
     </w:p>
@@ -328,15 +888,20 @@
           <w:ilvl w:val="0"/>
           <w:numId w:val="2"/>
         </w:numPr>
-      </w:pPr>
-      <w:r>
-        <w:t xml:space="preserve">High </w:t>
-      </w:r>
-      <w:r>
-        <w:t xml:space="preserve">consuming </w:t>
-      </w:r>
-      <w:r>
-        <w:t>power</w:t>
+        <w:spacing w:line="480" w:lineRule="auto"/>
+        <w:rPr>
+          <w:rFonts w:ascii="Times New Roman" w:hAnsi="Times New Roman" w:cs="Times New Roman"/>
+          <w:sz w:val="24"/>
+          <w:szCs w:val="24"/>
+        </w:rPr>
+      </w:pPr>
+      <w:r>
+        <w:rPr>
+          <w:rFonts w:ascii="Times New Roman" w:hAnsi="Times New Roman" w:cs="Times New Roman"/>
+          <w:sz w:val="24"/>
+          <w:szCs w:val="24"/>
+        </w:rPr>
+        <w:t>High consuming power</w:t>
       </w:r>
     </w:p>
     <w:p>
@@ -346,8 +911,19 @@
           <w:ilvl w:val="0"/>
           <w:numId w:val="2"/>
         </w:numPr>
-      </w:pPr>
-      <w:r>
+        <w:spacing w:line="480" w:lineRule="auto"/>
+        <w:rPr>
+          <w:rFonts w:ascii="Times New Roman" w:hAnsi="Times New Roman" w:cs="Times New Roman"/>
+          <w:sz w:val="24"/>
+          <w:szCs w:val="24"/>
+        </w:rPr>
+      </w:pPr>
+      <w:r>
+        <w:rPr>
+          <w:rFonts w:ascii="Times New Roman" w:hAnsi="Times New Roman" w:cs="Times New Roman"/>
+          <w:sz w:val="24"/>
+          <w:szCs w:val="24"/>
+        </w:rPr>
         <w:t xml:space="preserve">Globalization </w:t>
       </w:r>
     </w:p>
@@ -358,16 +934,39 @@
           <w:ilvl w:val="0"/>
           <w:numId w:val="2"/>
         </w:numPr>
-      </w:pPr>
-      <w:r>
+        <w:spacing w:line="480" w:lineRule="auto"/>
+        <w:rPr>
+          <w:rFonts w:ascii="Times New Roman" w:hAnsi="Times New Roman" w:cs="Times New Roman"/>
+          <w:sz w:val="24"/>
+          <w:szCs w:val="24"/>
+        </w:rPr>
+      </w:pPr>
+      <w:r>
+        <w:rPr>
+          <w:rFonts w:ascii="Times New Roman" w:hAnsi="Times New Roman" w:cs="Times New Roman"/>
+          <w:sz w:val="24"/>
+          <w:szCs w:val="24"/>
+        </w:rPr>
         <w:t>Festivals</w:t>
       </w:r>
     </w:p>
     <w:p>
       <w:pPr>
         <w:pStyle w:val="Heading2"/>
-      </w:pPr>
-      <w:r>
+        <w:spacing w:line="480" w:lineRule="auto"/>
+        <w:rPr>
+          <w:rFonts w:ascii="Times New Roman" w:hAnsi="Times New Roman" w:cs="Times New Roman"/>
+          <w:sz w:val="24"/>
+          <w:szCs w:val="24"/>
+        </w:rPr>
+      </w:pPr>
+      <w:r>
+        <w:rPr>
+          <w:rFonts w:ascii="Times New Roman" w:hAnsi="Times New Roman" w:cs="Times New Roman"/>
+          <w:sz w:val="24"/>
+          <w:szCs w:val="24"/>
+        </w:rPr>
+        <w:lastRenderedPageBreak/>
         <w:t xml:space="preserve">Conclusion </w:t>
       </w:r>
     </w:p>
@@ -1378,6 +1977,21 @@
 </file>
 
 <file path=customXml/item1.xml><?xml version="1.0" encoding="utf-8"?>
+<?mso-contentType ?>
+<FormTemplates xmlns="http://schemas.microsoft.com/sharepoint/v3/contenttype/forms">
+  <Display>DocumentLibraryForm</Display>
+  <Edit>DocumentLibraryForm</Edit>
+  <New>DocumentLibraryForm</New>
+</FormTemplates>
+</file>
+
+<file path=customXml/item2.xml><?xml version="1.0" encoding="utf-8"?>
+<p:properties xmlns:p="http://schemas.microsoft.com/office/2006/metadata/properties" xmlns:xsi="http://www.w3.org/2001/XMLSchema-instance" xmlns:pc="http://schemas.microsoft.com/office/infopath/2007/PartnerControls">
+  <documentManagement/>
+</p:properties>
+</file>
+
+<file path=customXml/item3.xml><?xml version="1.0" encoding="utf-8"?>
 <ct:contentTypeSchema xmlns:ct="http://schemas.microsoft.com/office/2006/metadata/contentType" xmlns:ma="http://schemas.microsoft.com/office/2006/metadata/properties/metaAttributes" ct:_="" ma:_="" ma:contentTypeName="Document" ma:contentTypeID="0x01010052CC65474158E1489001413A49217401" ma:contentTypeVersion="13" ma:contentTypeDescription="Create a new document." ma:contentTypeScope="" ma:versionID="71057ab51150bcd5bacef715559a1fb1">
   <xsd:schema xmlns:xsd="http://www.w3.org/2001/XMLSchema" xmlns:xs="http://www.w3.org/2001/XMLSchema" xmlns:p="http://schemas.microsoft.com/office/2006/metadata/properties" xmlns:ns3="2f2dee57-b228-4cbf-a884-5068413deb56" xmlns:ns4="78a0e0ae-fdcd-4779-9581-b400b92da6b1" targetNamespace="http://schemas.microsoft.com/office/2006/metadata/properties" ma:root="true" ma:fieldsID="18a854f839e199fedd6bbed2e40275ca" ns3:_="" ns4:_="">
     <xsd:import namespace="2f2dee57-b228-4cbf-a884-5068413deb56"/>
@@ -1600,22 +2214,24 @@
 </ct:contentTypeSchema>
 </file>
 
-<file path=customXml/item2.xml><?xml version="1.0" encoding="utf-8"?>
-<p:properties xmlns:p="http://schemas.microsoft.com/office/2006/metadata/properties" xmlns:xsi="http://www.w3.org/2001/XMLSchema-instance" xmlns:pc="http://schemas.microsoft.com/office/infopath/2007/PartnerControls">
-  <documentManagement/>
-</p:properties>
+<file path=customXml/itemProps1.xml><?xml version="1.0" encoding="utf-8"?>
+<ds:datastoreItem xmlns:ds="http://schemas.openxmlformats.org/officeDocument/2006/customXml" ds:itemID="{0664294D-7CC2-4041-8305-65A9F48AE0C0}">
+  <ds:schemaRefs>
+    <ds:schemaRef ds:uri="http://schemas.microsoft.com/sharepoint/v3/contenttype/forms"/>
+  </ds:schemaRefs>
+</ds:datastoreItem>
 </file>
 
-<file path=customXml/item3.xml><?xml version="1.0" encoding="utf-8"?>
-<?mso-contentType ?>
-<FormTemplates xmlns="http://schemas.microsoft.com/sharepoint/v3/contenttype/forms">
-  <Display>DocumentLibraryForm</Display>
-  <Edit>DocumentLibraryForm</Edit>
-  <New>DocumentLibraryForm</New>
-</FormTemplates>
+<file path=customXml/itemProps2.xml><?xml version="1.0" encoding="utf-8"?>
+<ds:datastoreItem xmlns:ds="http://schemas.openxmlformats.org/officeDocument/2006/customXml" ds:itemID="{3C3B9026-6262-492E-B146-844797CE57B3}">
+  <ds:schemaRefs>
+    <ds:schemaRef ds:uri="http://schemas.microsoft.com/office/2006/metadata/properties"/>
+    <ds:schemaRef ds:uri="http://schemas.microsoft.com/office/infopath/2007/PartnerControls"/>
+  </ds:schemaRefs>
+</ds:datastoreItem>
 </file>
 
-<file path=customXml/itemProps1.xml><?xml version="1.0" encoding="utf-8"?>
+<file path=customXml/itemProps3.xml><?xml version="1.0" encoding="utf-8"?>
 <ds:datastoreItem xmlns:ds="http://schemas.openxmlformats.org/officeDocument/2006/customXml" ds:itemID="{2E4B2B09-C00C-4EE7-9C3D-8737C2A0DCA7}">
   <ds:schemaRefs>
     <ds:schemaRef ds:uri="http://schemas.microsoft.com/office/2006/metadata/contentType"/>
@@ -1632,21 +2248,4 @@
     <ds:schemaRef ds:uri="http://schemas.microsoft.com/internal/obd"/>
   </ds:schemaRefs>
 </ds:datastoreItem>
-</file>
-
-<file path=customXml/itemProps2.xml><?xml version="1.0" encoding="utf-8"?>
-<ds:datastoreItem xmlns:ds="http://schemas.openxmlformats.org/officeDocument/2006/customXml" ds:itemID="{3C3B9026-6262-492E-B146-844797CE57B3}">
-  <ds:schemaRefs>
-    <ds:schemaRef ds:uri="http://schemas.microsoft.com/office/2006/metadata/properties"/>
-    <ds:schemaRef ds:uri="http://schemas.microsoft.com/office/infopath/2007/PartnerControls"/>
-  </ds:schemaRefs>
-</ds:datastoreItem>
-</file>
-
-<file path=customXml/itemProps3.xml><?xml version="1.0" encoding="utf-8"?>
-<ds:datastoreItem xmlns:ds="http://schemas.openxmlformats.org/officeDocument/2006/customXml" ds:itemID="{0664294D-7CC2-4041-8305-65A9F48AE0C0}">
-  <ds:schemaRefs>
-    <ds:schemaRef ds:uri="http://schemas.microsoft.com/sharepoint/v3/contenttype/forms"/>
-  </ds:schemaRefs>
-</ds:datastoreItem>
 </file>
</xml_diff>